<commit_message>
Add week 4 documents.
</commit_message>
<xml_diff>
--- a/CPSC-24500/Week04/2017SpringW04Agenda.docx
+++ b/CPSC-24500/Week04/2017SpringW04Agenda.docx
@@ -80,175 +80,33 @@
         </w:rPr>
         <w:t xml:space="preserve">. </w:t>
       </w:r>
+      <w:r>
+        <w:rPr>
+          <w:rFonts w:cstheme="minorHAnsi"/>
+        </w:rPr>
+        <w:t>We have covered a lot of material in the first three weeks. I suspect that last week’s programming assignment was challenging. As we near the halfway point of our session, we will continue to focus on delivering real code each week. This week we will continue with enhancing our ab</w:t>
+      </w:r>
+      <w:r>
+        <w:rPr>
+          <w:rFonts w:cstheme="minorHAnsi"/>
+        </w:rPr>
+        <w:t>ility to develop sophisticated interactive V</w:t>
+      </w:r>
+      <w:r>
+        <w:rPr>
+          <w:rFonts w:cstheme="minorHAnsi"/>
+        </w:rPr>
+        <w:t xml:space="preserve">iews while also learning how to </w:t>
+      </w:r>
+      <w:r>
+        <w:rPr>
+          <w:rFonts w:cstheme="minorHAnsi"/>
+        </w:rPr>
+        <w:t xml:space="preserve">enhance our Model to read and write from files. </w:t>
+      </w:r>
     </w:p>
     <w:p>
       <w:pPr>
-        <w:spacing w:before="120" w:after="0"/>
-        <w:rPr>
-          <w:rFonts w:cstheme="minorHAnsi"/>
-        </w:rPr>
-      </w:pPr>
-    </w:p>
-    <w:p>
-      <w:pPr>
-        <w:spacing w:before="120" w:after="0"/>
-        <w:rPr>
-          <w:rFonts w:cstheme="minorHAnsi"/>
-        </w:rPr>
-      </w:pPr>
-    </w:p>
-    <w:p>
-      <w:pPr>
-        <w:spacing w:before="120" w:after="0"/>
-        <w:rPr>
-          <w:rFonts w:cstheme="minorHAnsi"/>
-        </w:rPr>
-      </w:pPr>
-    </w:p>
-    <w:p>
-      <w:pPr>
-        <w:spacing w:before="120" w:after="0"/>
-        <w:rPr>
-          <w:rFonts w:cstheme="minorHAnsi"/>
-        </w:rPr>
-      </w:pPr>
-      <w:bookmarkStart w:id="0" w:name="_GoBack"/>
-      <w:bookmarkEnd w:id="0"/>
-      <w:r>
-        <w:rPr>
-          <w:rFonts w:cstheme="minorHAnsi"/>
-        </w:rPr>
-        <w:t>We covered a lot of material in</w:t>
-      </w:r>
-      <w:r>
-        <w:rPr>
-          <w:rFonts w:cstheme="minorHAnsi"/>
-        </w:rPr>
-        <w:t xml:space="preserve"> Week</w:t>
-      </w:r>
-      <w:r>
-        <w:rPr>
-          <w:rFonts w:cstheme="minorHAnsi"/>
-        </w:rPr>
-        <w:t>s</w:t>
-      </w:r>
-      <w:r>
-        <w:rPr>
-          <w:rFonts w:cstheme="minorHAnsi"/>
-        </w:rPr>
-        <w:t xml:space="preserve"> 1</w:t>
-      </w:r>
-      <w:r>
-        <w:rPr>
-          <w:rFonts w:cstheme="minorHAnsi"/>
-        </w:rPr>
-        <w:t xml:space="preserve"> and 2</w:t>
-      </w:r>
-      <w:r>
-        <w:rPr>
-          <w:rFonts w:cstheme="minorHAnsi"/>
-        </w:rPr>
-        <w:t xml:space="preserve">. </w:t>
-      </w:r>
-      <w:r>
-        <w:rPr>
-          <w:rFonts w:cstheme="minorHAnsi"/>
-        </w:rPr>
-        <w:t xml:space="preserve">This week </w:t>
-      </w:r>
-      <w:r>
-        <w:rPr>
-          <w:rFonts w:cstheme="minorHAnsi"/>
-        </w:rPr>
-        <w:t xml:space="preserve">we </w:t>
-      </w:r>
-      <w:r>
-        <w:rPr>
-          <w:rFonts w:cstheme="minorHAnsi"/>
-        </w:rPr>
-        <w:t xml:space="preserve">will continue </w:t>
-      </w:r>
-      <w:r>
-        <w:rPr>
-          <w:rFonts w:cstheme="minorHAnsi"/>
-        </w:rPr>
-        <w:t xml:space="preserve">our transition to </w:t>
-      </w:r>
-      <w:r>
-        <w:rPr>
-          <w:rFonts w:cstheme="minorHAnsi"/>
-        </w:rPr>
-        <w:t xml:space="preserve">focus more </w:t>
-      </w:r>
-      <w:r>
-        <w:rPr>
-          <w:rFonts w:cstheme="minorHAnsi"/>
-        </w:rPr>
-        <w:t xml:space="preserve">and more </w:t>
-      </w:r>
-      <w:r>
-        <w:rPr>
-          <w:rFonts w:cstheme="minorHAnsi"/>
-        </w:rPr>
-        <w:t xml:space="preserve">on software development </w:t>
-      </w:r>
-      <w:r>
-        <w:rPr>
-          <w:rFonts w:cstheme="minorHAnsi"/>
-        </w:rPr>
-        <w:t xml:space="preserve">programming </w:t>
-      </w:r>
-      <w:r>
-        <w:rPr>
-          <w:rFonts w:cstheme="minorHAnsi"/>
-        </w:rPr>
-        <w:t>activities. T</w:t>
-      </w:r>
-      <w:r>
-        <w:rPr>
-          <w:rFonts w:cstheme="minorHAnsi"/>
-        </w:rPr>
-        <w:t>his week get your Java compilers out</w:t>
-      </w:r>
-      <w:r>
-        <w:rPr>
-          <w:rFonts w:cstheme="minorHAnsi"/>
-        </w:rPr>
-        <w:t xml:space="preserve"> and be ready to create some </w:t>
-      </w:r>
-      <w:r>
-        <w:rPr>
-          <w:rFonts w:cstheme="minorHAnsi"/>
-        </w:rPr>
-        <w:t>V</w:t>
-      </w:r>
-      <w:r>
-        <w:rPr>
-          <w:rFonts w:cstheme="minorHAnsi"/>
-        </w:rPr>
-        <w:t xml:space="preserve">iews using Java </w:t>
-      </w:r>
-      <w:r>
-        <w:rPr>
-          <w:rFonts w:cstheme="minorHAnsi"/>
-        </w:rPr>
-        <w:t>Gr</w:t>
-      </w:r>
-      <w:r>
-        <w:rPr>
-          <w:rFonts w:cstheme="minorHAnsi"/>
-        </w:rPr>
-        <w:t>aphics</w:t>
-      </w:r>
-      <w:r>
-        <w:rPr>
-          <w:rFonts w:cstheme="minorHAnsi"/>
-        </w:rPr>
-        <w:t xml:space="preserve">. </w:t>
-      </w:r>
-    </w:p>
-    <w:p>
-      <w:pPr>
         <w:spacing w:before="240" w:after="0"/>
         <w:rPr>
           <w:rFonts w:cstheme="minorHAnsi"/>
@@ -281,7 +139,7 @@
           <w:rFonts w:cstheme="minorHAnsi"/>
           <w:u w:val="single"/>
         </w:rPr>
-        <w:t>3</w:t>
+        <w:t>4</w:t>
       </w:r>
       <w:r>
         <w:rPr>
@@ -295,7 +153,14 @@
           <w:rFonts w:cstheme="minorHAnsi"/>
           <w:u w:val="single"/>
         </w:rPr>
-        <w:t>April 3</w:t>
+        <w:t xml:space="preserve">April </w:t>
+      </w:r>
+      <w:r>
+        <w:rPr>
+          <w:rFonts w:cstheme="minorHAnsi"/>
+          <w:u w:val="single"/>
+        </w:rPr>
+        <w:t>10</w:t>
       </w:r>
       <w:r>
         <w:rPr>
@@ -309,7 +174,7 @@
           <w:rFonts w:cstheme="minorHAnsi"/>
           <w:u w:val="single"/>
         </w:rPr>
-        <w:t>9</w:t>
+        <w:t>16</w:t>
       </w:r>
       <w:r>
         <w:rPr>
@@ -382,7 +247,7 @@
         <w:rPr>
           <w:rFonts w:cstheme="minorHAnsi"/>
         </w:rPr>
-        <w:t xml:space="preserve"> Recognize that the slides and notes will be updated after the Tuesday Discussion and Lecture session, so you will want to review them again after the updates are made.</w:t>
+        <w:t xml:space="preserve"> </w:t>
       </w:r>
     </w:p>
     <w:p>
@@ -402,13 +267,13 @@
         <w:rPr>
           <w:rFonts w:cstheme="minorHAnsi"/>
         </w:rPr>
-        <w:t>D</w:t>
-      </w:r>
-      <w:r>
-        <w:rPr>
-          <w:rFonts w:cstheme="minorHAnsi"/>
-        </w:rPr>
-        <w:t xml:space="preserve">ownload this week’s assignment </w:t>
+        <w:t xml:space="preserve">Review </w:t>
+      </w:r>
+      <w:r>
+        <w:rPr>
+          <w:rFonts w:cstheme="minorHAnsi"/>
+        </w:rPr>
+        <w:t xml:space="preserve">this week’s assignment </w:t>
       </w:r>
       <w:hyperlink r:id="rId6" w:history="1">
         <w:r>
@@ -423,7 +288,25 @@
         <w:rPr>
           <w:rFonts w:cstheme="minorHAnsi"/>
         </w:rPr>
-        <w:t xml:space="preserve">. The </w:t>
+        <w:t xml:space="preserve">. </w:t>
+      </w:r>
+      <w:r>
+        <w:rPr>
+          <w:rFonts w:cstheme="minorHAnsi"/>
+        </w:rPr>
+        <w:t xml:space="preserve">Our </w:t>
+      </w:r>
+      <w:r>
+        <w:rPr>
+          <w:rFonts w:cstheme="minorHAnsi"/>
+        </w:rPr>
+        <w:t>Mosaic</w:t>
+      </w:r>
+      <w:r>
+        <w:rPr>
+          <w:rFonts w:cstheme="minorHAnsi"/>
+        </w:rPr>
+        <w:t xml:space="preserve"> programming assignment this week is challenging, but doesn’t introduce nearly as many new concepts as </w:t>
       </w:r>
       <w:proofErr w:type="spellStart"/>
       <w:r>
@@ -437,31 +320,19 @@
         <w:rPr>
           <w:rFonts w:cstheme="minorHAnsi"/>
         </w:rPr>
-        <w:t xml:space="preserve"> programming assignment is challenging and will need to be the focus of your week.</w:t>
-      </w:r>
-      <w:r>
-        <w:rPr>
-          <w:rFonts w:cstheme="minorHAnsi"/>
-        </w:rPr>
-        <w:t xml:space="preserve"> Become familiar with </w:t>
-      </w:r>
-      <w:r>
-        <w:rPr>
-          <w:rFonts w:cstheme="minorHAnsi"/>
-        </w:rPr>
-        <w:t xml:space="preserve">the assignment </w:t>
-      </w:r>
-      <w:r>
-        <w:rPr>
-          <w:rFonts w:cstheme="minorHAnsi"/>
-        </w:rPr>
-        <w:t xml:space="preserve">as soon as possible </w:t>
-      </w:r>
-      <w:r>
-        <w:rPr>
-          <w:rFonts w:cstheme="minorHAnsi"/>
-        </w:rPr>
-        <w:t>so that you can get the most out of the other activities.</w:t>
+        <w:t xml:space="preserve"> did</w:t>
+      </w:r>
+      <w:r>
+        <w:rPr>
+          <w:rFonts w:cstheme="minorHAnsi"/>
+        </w:rPr>
+        <w:t xml:space="preserve"> last week</w:t>
+      </w:r>
+      <w:r>
+        <w:rPr>
+          <w:rFonts w:cstheme="minorHAnsi"/>
+        </w:rPr>
+        <w:t xml:space="preserve">. </w:t>
       </w:r>
     </w:p>
     <w:p>
@@ -566,7 +437,7 @@
         <w:rPr>
           <w:rFonts w:cstheme="minorHAnsi"/>
         </w:rPr>
-        <w:t>3</w:t>
+        <w:t>4</w:t>
       </w:r>
       <w:r>
         <w:rPr>
@@ -599,133 +470,7 @@
         <w:rPr>
           <w:rFonts w:cstheme="minorHAnsi"/>
         </w:rPr>
-        <w:t xml:space="preserve">. You </w:t>
-      </w:r>
-      <w:r>
-        <w:rPr>
-          <w:rFonts w:cstheme="minorHAnsi"/>
-        </w:rPr>
-        <w:t xml:space="preserve">will want to </w:t>
-      </w:r>
-      <w:r>
-        <w:rPr>
-          <w:rFonts w:cstheme="minorHAnsi"/>
-        </w:rPr>
-        <w:t>follow a</w:t>
-      </w:r>
-      <w:r>
-        <w:rPr>
-          <w:rFonts w:cstheme="minorHAnsi"/>
-        </w:rPr>
-        <w:t xml:space="preserve">long in the notes </w:t>
-      </w:r>
-      <w:r>
-        <w:rPr>
-          <w:rFonts w:cstheme="minorHAnsi"/>
-        </w:rPr>
-        <w:t xml:space="preserve">and/or answer some assignment </w:t>
-      </w:r>
-      <w:r>
-        <w:rPr>
-          <w:rFonts w:cstheme="minorHAnsi"/>
-        </w:rPr>
-        <w:t>questions as you watch</w:t>
-      </w:r>
-      <w:r>
-        <w:rPr>
-          <w:rFonts w:cstheme="minorHAnsi"/>
-        </w:rPr>
         <w:t xml:space="preserve">. </w:t>
-      </w:r>
-    </w:p>
-    <w:p>
-      <w:pPr>
-        <w:pStyle w:val="ListParagraph"/>
-        <w:spacing w:before="240" w:after="0"/>
-        <w:rPr>
-          <w:rFonts w:cstheme="minorHAnsi"/>
-        </w:rPr>
-      </w:pPr>
-      <w:r>
-        <w:rPr>
-          <w:rFonts w:cstheme="minorHAnsi"/>
-          <w:u w:val="single"/>
-        </w:rPr>
-        <w:t>Note</w:t>
-      </w:r>
-      <w:r>
-        <w:rPr>
-          <w:rFonts w:cstheme="minorHAnsi"/>
-        </w:rPr>
-        <w:t xml:space="preserve">: These activities </w:t>
-      </w:r>
-      <w:r>
-        <w:rPr>
-          <w:rFonts w:cstheme="minorHAnsi"/>
-        </w:rPr>
-        <w:t>will likely take you about 2 hours</w:t>
-      </w:r>
-      <w:r>
-        <w:rPr>
-          <w:rFonts w:cstheme="minorHAnsi"/>
-        </w:rPr>
-        <w:t xml:space="preserve">. </w:t>
-      </w:r>
-      <w:r>
-        <w:rPr>
-          <w:rFonts w:cstheme="minorHAnsi"/>
-        </w:rPr>
-        <w:t>Keep you</w:t>
-      </w:r>
-      <w:r>
-        <w:rPr>
-          <w:rFonts w:cstheme="minorHAnsi"/>
-        </w:rPr>
-        <w:t>r</w:t>
-      </w:r>
-      <w:r>
-        <w:rPr>
-          <w:rFonts w:cstheme="minorHAnsi"/>
-        </w:rPr>
-        <w:t xml:space="preserve"> f</w:t>
-      </w:r>
-      <w:r>
-        <w:rPr>
-          <w:rFonts w:cstheme="minorHAnsi"/>
-        </w:rPr>
-        <w:t xml:space="preserve">ocus on the </w:t>
-      </w:r>
-      <w:r>
-        <w:rPr>
-          <w:rFonts w:cstheme="minorHAnsi"/>
-        </w:rPr>
-        <w:t xml:space="preserve">topics that will help you with the </w:t>
-      </w:r>
-      <w:proofErr w:type="spellStart"/>
-      <w:r>
-        <w:rPr>
-          <w:rFonts w:cstheme="minorHAnsi"/>
-        </w:rPr>
-        <w:t>FaceDraw</w:t>
-      </w:r>
-      <w:proofErr w:type="spellEnd"/>
-      <w:r>
-        <w:rPr>
-          <w:rFonts w:cstheme="minorHAnsi"/>
-        </w:rPr>
-        <w:t xml:space="preserve"> application</w:t>
-      </w:r>
-      <w:r>
-        <w:rPr>
-          <w:rFonts w:cstheme="minorHAnsi"/>
-        </w:rPr>
-        <w:t xml:space="preserve"> assignment</w:t>
-      </w:r>
-      <w:r>
-        <w:rPr>
-          <w:rFonts w:cstheme="minorHAnsi"/>
-        </w:rPr>
-        <w:t>.</w:t>
       </w:r>
     </w:p>
     <w:p>
@@ -761,27 +506,31 @@
         <w:rPr>
           <w:rFonts w:cstheme="minorHAnsi"/>
         </w:rPr>
-        <w:t>S</w:t>
-      </w:r>
-      <w:r>
-        <w:rPr>
-          <w:rFonts w:cstheme="minorHAnsi"/>
-        </w:rPr>
-        <w:t xml:space="preserve">tart your </w:t>
-      </w:r>
-      <w:proofErr w:type="spellStart"/>
-      <w:r>
-        <w:rPr>
-          <w:rFonts w:cstheme="minorHAnsi"/>
-        </w:rPr>
-        <w:t>FaceDraw</w:t>
-      </w:r>
-      <w:proofErr w:type="spellEnd"/>
-      <w:r>
-        <w:rPr>
-          <w:rFonts w:cstheme="minorHAnsi"/>
-        </w:rPr>
-        <w:t xml:space="preserve"> application with the elements that </w:t>
+        <w:t xml:space="preserve">I would suggest starting </w:t>
+      </w:r>
+      <w:r>
+        <w:rPr>
+          <w:rFonts w:cstheme="minorHAnsi"/>
+        </w:rPr>
+        <w:t xml:space="preserve">your </w:t>
+      </w:r>
+      <w:r>
+        <w:rPr>
+          <w:rFonts w:cstheme="minorHAnsi"/>
+        </w:rPr>
+        <w:t>Mosaic</w:t>
+      </w:r>
+      <w:r>
+        <w:rPr>
+          <w:rFonts w:cstheme="minorHAnsi"/>
+        </w:rPr>
+        <w:t xml:space="preserve"> </w:t>
+      </w:r>
+      <w:r>
+        <w:rPr>
+          <w:rFonts w:cstheme="minorHAnsi"/>
+        </w:rPr>
+        <w:t xml:space="preserve">application with the elements that </w:t>
       </w:r>
       <w:r>
         <w:rPr>
@@ -793,25 +542,7 @@
         <w:rPr>
           <w:rFonts w:cstheme="minorHAnsi"/>
         </w:rPr>
-        <w:t xml:space="preserve"> to accomplish. These were </w:t>
-      </w:r>
-      <w:r>
-        <w:rPr>
-          <w:rFonts w:cstheme="minorHAnsi"/>
-        </w:rPr>
-        <w:t xml:space="preserve">discussed in </w:t>
-      </w:r>
-      <w:r>
-        <w:rPr>
-          <w:rFonts w:cstheme="minorHAnsi"/>
-        </w:rPr>
-        <w:t>our session 1 video.</w:t>
-      </w:r>
-      <w:r>
-        <w:rPr>
-          <w:rFonts w:cstheme="minorHAnsi"/>
-        </w:rPr>
-        <w:t xml:space="preserve"> </w:t>
+        <w:t xml:space="preserve"> to accomplish. </w:t>
       </w:r>
     </w:p>
     <w:p>
@@ -837,7 +568,7 @@
         <w:rPr>
           <w:rFonts w:cstheme="minorHAnsi"/>
         </w:rPr>
-        <w:t>ShapesLibrary</w:t>
+        <w:t>ModelsAndFiles</w:t>
       </w:r>
       <w:proofErr w:type="spellEnd"/>
       <w:r>
@@ -946,6 +677,48 @@
         <w:spacing w:before="240" w:after="0"/>
         <w:rPr>
           <w:rFonts w:cstheme="minorHAnsi"/>
+          <w:u w:val="single"/>
+        </w:rPr>
+      </w:pPr>
+      <w:r>
+        <w:rPr>
+          <w:rFonts w:cstheme="minorHAnsi"/>
+        </w:rPr>
+        <w:t xml:space="preserve">Based on popular request, this week we will also have an optional Thursday Discussion &amp; Lecture session over lunch. Bring your questions. Grab your lunch and I will plan on starting at 12:10 and </w:t>
+      </w:r>
+      <w:r>
+        <w:rPr>
+          <w:rFonts w:cstheme="minorHAnsi"/>
+        </w:rPr>
+        <w:t>will not</w:t>
+      </w:r>
+      <w:r>
+        <w:rPr>
+          <w:rFonts w:cstheme="minorHAnsi"/>
+        </w:rPr>
+        <w:t xml:space="preserve"> go past 1. We will see how it works and continue to adjust going forward. </w:t>
+      </w:r>
+    </w:p>
+    <w:p>
+      <w:pPr>
+        <w:pStyle w:val="ListParagraph"/>
+        <w:spacing w:before="240" w:after="0"/>
+        <w:rPr>
+          <w:rFonts w:cstheme="minorHAnsi"/>
+          <w:u w:val="single"/>
+        </w:rPr>
+      </w:pPr>
+    </w:p>
+    <w:p>
+      <w:pPr>
+        <w:pStyle w:val="ListParagraph"/>
+        <w:numPr>
+          <w:ilvl w:val="0"/>
+          <w:numId w:val="6"/>
+        </w:numPr>
+        <w:spacing w:before="240" w:after="0"/>
+        <w:rPr>
+          <w:rFonts w:cstheme="minorHAnsi"/>
         </w:rPr>
       </w:pPr>
       <w:r>
@@ -959,13 +732,13 @@
         <w:rPr>
           <w:rFonts w:cstheme="minorHAnsi"/>
         </w:rPr>
-        <w:t>A</w:t>
-      </w:r>
-      <w:r>
-        <w:rPr>
-          <w:rFonts w:cstheme="minorHAnsi"/>
-        </w:rPr>
-        <w:t>ctionListeners</w:t>
+        <w:t>More</w:t>
+      </w:r>
+      <w:r>
+        <w:rPr>
+          <w:rFonts w:cstheme="minorHAnsi"/>
+        </w:rPr>
+        <w:t>InteractiveUserInterfacess</w:t>
       </w:r>
       <w:proofErr w:type="spellEnd"/>
       <w:r>
@@ -1020,33 +793,17 @@
         </w:rPr>
         <w:t xml:space="preserve">date your </w:t>
       </w:r>
-      <w:proofErr w:type="spellStart"/>
-      <w:r>
-        <w:rPr>
-          <w:rFonts w:cstheme="minorHAnsi"/>
-        </w:rPr>
-        <w:t>FaceDraw</w:t>
-      </w:r>
-      <w:proofErr w:type="spellEnd"/>
-      <w:r>
-        <w:rPr>
-          <w:rFonts w:cstheme="minorHAnsi"/>
-        </w:rPr>
-        <w:t xml:space="preserve"> application incrementally. If you are not using version control (like </w:t>
-      </w:r>
-      <w:proofErr w:type="spellStart"/>
-      <w:r>
-        <w:rPr>
-          <w:rFonts w:cstheme="minorHAnsi"/>
-        </w:rPr>
-        <w:t>Git</w:t>
-      </w:r>
-      <w:proofErr w:type="spellEnd"/>
-      <w:r>
-        <w:rPr>
-          <w:rFonts w:cstheme="minorHAnsi"/>
-        </w:rPr>
-        <w:t xml:space="preserve">), be sure to save periodic working copies off your code so that if you break something you can revert to something that worked previously. </w:t>
+      <w:r>
+        <w:rPr>
+          <w:rFonts w:cstheme="minorHAnsi"/>
+        </w:rPr>
+        <w:t>Mosaic a</w:t>
+      </w:r>
+      <w:r>
+        <w:rPr>
+          <w:rFonts w:cstheme="minorHAnsi"/>
+        </w:rPr>
+        <w:t xml:space="preserve">pplication incrementally. </w:t>
       </w:r>
     </w:p>
     <w:p>
@@ -1068,7 +825,51 @@
         <w:rPr>
           <w:rFonts w:cstheme="minorHAnsi"/>
         </w:rPr>
-        <w:t xml:space="preserve">: Take a deep breath, stay focused, enjoy the journey, and deliver something that you can take pride in completing. </w:t>
+        <w:t xml:space="preserve">: </w:t>
+      </w:r>
+      <w:r>
+        <w:rPr>
+          <w:rFonts w:cstheme="minorHAnsi"/>
+        </w:rPr>
+        <w:t xml:space="preserve">I suspect this one will be a little easier for you that </w:t>
+      </w:r>
+      <w:proofErr w:type="spellStart"/>
+      <w:r>
+        <w:rPr>
+          <w:rFonts w:cstheme="minorHAnsi"/>
+        </w:rPr>
+        <w:t>FaceDraw</w:t>
+      </w:r>
+      <w:proofErr w:type="spellEnd"/>
+      <w:r>
+        <w:rPr>
+          <w:rFonts w:cstheme="minorHAnsi"/>
+        </w:rPr>
+        <w:t xml:space="preserve">. Not because the assignment is easier, but because you are becoming more experienced. If something </w:t>
+      </w:r>
+      <w:r>
+        <w:rPr>
+          <w:rFonts w:cstheme="minorHAnsi"/>
+        </w:rPr>
+        <w:t xml:space="preserve">extra </w:t>
+      </w:r>
+      <w:r>
+        <w:rPr>
+          <w:rFonts w:cstheme="minorHAnsi"/>
+        </w:rPr>
+        <w:t xml:space="preserve">grabs your </w:t>
+      </w:r>
+      <w:r>
+        <w:rPr>
+          <w:rFonts w:cstheme="minorHAnsi"/>
+        </w:rPr>
+        <w:t>attention</w:t>
+      </w:r>
+      <w:r>
+        <w:rPr>
+          <w:rFonts w:cstheme="minorHAnsi"/>
+        </w:rPr>
+        <w:t xml:space="preserve">, use this week as an opportunity to add something unique to your project. </w:t>
       </w:r>
     </w:p>
     <w:p>
@@ -1137,7 +938,13 @@
         <w:rPr>
           <w:rFonts w:cstheme="minorHAnsi"/>
         </w:rPr>
-        <w:t>Complete your week 3</w:t>
+        <w:t xml:space="preserve">Complete your week </w:t>
+      </w:r>
+      <w:r>
+        <w:rPr>
+          <w:rFonts w:cstheme="minorHAnsi"/>
+        </w:rPr>
+        <w:t>4</w:t>
       </w:r>
       <w:r>
         <w:rPr>
@@ -1145,20 +952,17 @@
         </w:rPr>
         <w:t xml:space="preserve"> assignment </w:t>
       </w:r>
-      <w:hyperlink r:id="rId12" w:history="1">
-        <w:r>
-          <w:rPr>
-            <w:rStyle w:val="Hyperlink"/>
-            <w:rFonts w:cstheme="minorHAnsi"/>
-          </w:rPr>
-          <w:t>[link]</w:t>
-        </w:r>
-      </w:hyperlink>
-      <w:r>
-        <w:rPr>
-          <w:rFonts w:cstheme="minorHAnsi"/>
-        </w:rPr>
-        <w:t xml:space="preserve"> and</w:t>
+      <w:r>
+        <w:rPr>
+          <w:rFonts w:cstheme="minorHAnsi"/>
+        </w:rPr>
+        <w:t>a</w:t>
+      </w:r>
+      <w:r>
+        <w:rPr>
+          <w:rFonts w:cstheme="minorHAnsi"/>
+        </w:rPr>
+        <w:t>nd</w:t>
       </w:r>
       <w:r>
         <w:rPr>
@@ -1179,7 +983,6 @@
         <w:rPr>
           <w:rFonts w:cstheme="minorHAnsi"/>
         </w:rPr>
-        <w:lastRenderedPageBreak/>
         <w:t xml:space="preserve">Let me know how you are proceeding during the week. </w:t>
       </w:r>
       <w:r>
@@ -1212,7 +1015,15 @@
         <w:rPr>
           <w:rFonts w:cstheme="minorHAnsi"/>
         </w:rPr>
-        <w:t xml:space="preserve"> you Tuesday. Have a great week!</w:t>
+        <w:t xml:space="preserve"> you Tuesday. Have a great we</w:t>
+      </w:r>
+      <w:bookmarkStart w:id="0" w:name="_GoBack"/>
+      <w:bookmarkEnd w:id="0"/>
+      <w:r>
+        <w:rPr>
+          <w:rFonts w:cstheme="minorHAnsi"/>
+        </w:rPr>
+        <w:t>ek!</w:t>
       </w:r>
     </w:p>
     <w:sectPr>

</xml_diff>

<commit_message>
Add More UI video link html file.
</commit_message>
<xml_diff>
--- a/CPSC-24500/Week04/2017SpringW04Agenda.docx
+++ b/CPSC-24500/Week04/2017SpringW04Agenda.docx
@@ -568,7 +568,13 @@
         <w:rPr>
           <w:rFonts w:cstheme="minorHAnsi"/>
         </w:rPr>
-        <w:t>MoreInteractiveUserInterfacess</w:t>
+        <w:t>More</w:t>
+      </w:r>
+      <w:r>
+        <w:rPr>
+          <w:rFonts w:cstheme="minorHAnsi"/>
+        </w:rPr>
+        <w:t>InteractiveUserInterfaces</w:t>
       </w:r>
       <w:proofErr w:type="spellEnd"/>
       <w:r>
@@ -583,7 +589,23 @@
             <w:rStyle w:val="Hyperlink"/>
             <w:rFonts w:cstheme="minorHAnsi"/>
           </w:rPr>
-          <w:t>[link]</w:t>
+          <w:t>[lin</w:t>
+        </w:r>
+        <w:bookmarkStart w:id="0" w:name="_GoBack"/>
+        <w:bookmarkEnd w:id="0"/>
+        <w:r>
+          <w:rPr>
+            <w:rStyle w:val="Hyperlink"/>
+            <w:rFonts w:cstheme="minorHAnsi"/>
+          </w:rPr>
+          <w:t>k</w:t>
+        </w:r>
+        <w:r>
+          <w:rPr>
+            <w:rStyle w:val="Hyperlink"/>
+            <w:rFonts w:cstheme="minorHAnsi"/>
+          </w:rPr>
+          <w:t>]</w:t>
         </w:r>
       </w:hyperlink>
       <w:r>
@@ -658,15 +680,12 @@
         </w:rPr>
         <w:t xml:space="preserve"> </w:t>
       </w:r>
-      <w:hyperlink r:id="rId10" w:history="1">
-        <w:r>
-          <w:rPr>
-            <w:rStyle w:val="Hyperlink"/>
-            <w:rFonts w:cstheme="minorHAnsi"/>
-          </w:rPr>
-          <w:t>[link]</w:t>
-        </w:r>
-      </w:hyperlink>
+      <w:r>
+        <w:rPr>
+          <w:rFonts w:cstheme="minorHAnsi"/>
+        </w:rPr>
+        <w:t>[link]</w:t>
+      </w:r>
       <w:r>
         <w:rPr>
           <w:rFonts w:cstheme="minorHAnsi"/>
@@ -691,7 +710,20 @@
         <w:rPr>
           <w:rFonts w:cstheme="minorHAnsi"/>
         </w:rPr>
-        <w:t xml:space="preserve">Based on popular request, this week we will also have an optional Thursday Discussion &amp; Lecture session over lunch. Bring your questions. Grab your lunch and I will plan on starting at 12:10 and </w:t>
+        <w:t xml:space="preserve">Based on popular request, this week we will also have an </w:t>
+      </w:r>
+      <w:r>
+        <w:rPr>
+          <w:rFonts w:cstheme="minorHAnsi"/>
+          <w:u w:val="single"/>
+        </w:rPr>
+        <w:t>optional Thursday Discussion &amp; Lecture session over lunch</w:t>
+      </w:r>
+      <w:r>
+        <w:rPr>
+          <w:rFonts w:cstheme="minorHAnsi"/>
+        </w:rPr>
+        <w:t xml:space="preserve">. Bring your questions. Grab your lunch and I will plan on starting at 12:10 and </w:t>
       </w:r>
       <w:r>
         <w:rPr>
@@ -703,7 +735,19 @@
         <w:rPr>
           <w:rFonts w:cstheme="minorHAnsi"/>
         </w:rPr>
-        <w:t xml:space="preserve"> go past 1. We will see how it works and continue to adjust going forward. </w:t>
+        <w:t xml:space="preserve"> go past 1. We will see how </w:t>
+      </w:r>
+      <w:r>
+        <w:rPr>
+          <w:rFonts w:cstheme="minorHAnsi"/>
+        </w:rPr>
+        <w:t>a lunch session</w:t>
+      </w:r>
+      <w:r>
+        <w:rPr>
+          <w:rFonts w:cstheme="minorHAnsi"/>
+        </w:rPr>
+        <w:t xml:space="preserve"> works and continue to adjust going forward. </w:t>
       </w:r>
     </w:p>
     <w:p>
@@ -748,15 +792,12 @@
         </w:rPr>
         <w:t xml:space="preserve"> video </w:t>
       </w:r>
-      <w:hyperlink r:id="rId11" w:history="1">
-        <w:r>
-          <w:rPr>
-            <w:rStyle w:val="Hyperlink"/>
-            <w:rFonts w:cstheme="minorHAnsi"/>
-          </w:rPr>
-          <w:t>[link]</w:t>
-        </w:r>
-      </w:hyperlink>
+      <w:r>
+        <w:rPr>
+          <w:rFonts w:cstheme="minorHAnsi"/>
+        </w:rPr>
+        <w:t>[link]</w:t>
+      </w:r>
       <w:r>
         <w:rPr>
           <w:rFonts w:cstheme="minorHAnsi"/>
@@ -1016,15 +1057,19 @@
         <w:rPr>
           <w:rFonts w:cstheme="minorHAnsi"/>
         </w:rPr>
-        <w:t xml:space="preserve"> you Tu</w:t>
-      </w:r>
-      <w:bookmarkStart w:id="0" w:name="_GoBack"/>
-      <w:bookmarkEnd w:id="0"/>
-      <w:r>
-        <w:rPr>
-          <w:rFonts w:cstheme="minorHAnsi"/>
-        </w:rPr>
-        <w:t>esday. Have a great week!</w:t>
+        <w:t xml:space="preserve"> you Tuesday</w:t>
+      </w:r>
+      <w:r>
+        <w:rPr>
+          <w:rFonts w:cstheme="minorHAnsi"/>
+        </w:rPr>
+        <w:t>… and/or Thursday.</w:t>
+      </w:r>
+      <w:r>
+        <w:rPr>
+          <w:rFonts w:cstheme="minorHAnsi"/>
+        </w:rPr>
+        <w:t xml:space="preserve"> Have a great week!</w:t>
       </w:r>
     </w:p>
     <w:sectPr>

</xml_diff>

<commit_message>
Update documents and add lecture html file.
</commit_message>
<xml_diff>
--- a/CPSC-24500/Week04/2017SpringW04Agenda.docx
+++ b/CPSC-24500/Week04/2017SpringW04Agenda.docx
@@ -632,15 +632,7 @@
         <w:rPr>
           <w:rFonts w:cstheme="minorHAnsi"/>
         </w:rPr>
-        <w:t>Participate in the Tuesday 3pm discussion and lecture</w:t>
-      </w:r>
-      <w:bookmarkStart w:id="0" w:name="_GoBack"/>
-      <w:bookmarkEnd w:id="0"/>
-      <w:r>
-        <w:rPr>
-          <w:rFonts w:cstheme="minorHAnsi"/>
-        </w:rPr>
-        <w:t xml:space="preserve">… </w:t>
+        <w:t xml:space="preserve">Participate in the Tuesday 3pm discussion and lecture… </w:t>
       </w:r>
       <w:r>
         <w:rPr>
@@ -660,12 +652,15 @@
         </w:rPr>
         <w:t xml:space="preserve"> </w:t>
       </w:r>
-      <w:r>
-        <w:rPr>
-          <w:rFonts w:cstheme="minorHAnsi"/>
-        </w:rPr>
-        <w:t>[link]</w:t>
-      </w:r>
+      <w:hyperlink r:id="rId10" w:history="1">
+        <w:r>
+          <w:rPr>
+            <w:rStyle w:val="Hyperlink"/>
+            <w:rFonts w:cstheme="minorHAnsi"/>
+          </w:rPr>
+          <w:t>[link]</w:t>
+        </w:r>
+      </w:hyperlink>
       <w:r>
         <w:rPr>
           <w:rFonts w:cstheme="minorHAnsi"/>
@@ -715,7 +710,15 @@
         <w:rPr>
           <w:rFonts w:cstheme="minorHAnsi"/>
         </w:rPr>
-        <w:t xml:space="preserve"> go past 1. We will see how </w:t>
+        <w:t xml:space="preserve"> go past 1. We wil</w:t>
+      </w:r>
+      <w:bookmarkStart w:id="0" w:name="_GoBack"/>
+      <w:bookmarkEnd w:id="0"/>
+      <w:r>
+        <w:rPr>
+          <w:rFonts w:cstheme="minorHAnsi"/>
+        </w:rPr>
+        <w:t xml:space="preserve">l see how </w:t>
       </w:r>
       <w:r>
         <w:rPr>

</xml_diff>

<commit_message>
Update week 4 content and add files from last term.
</commit_message>
<xml_diff>
--- a/CPSC-24500/Week04/2017SpringW04Agenda.docx
+++ b/CPSC-24500/Week04/2017SpringW04Agenda.docx
@@ -710,15 +710,7 @@
         <w:rPr>
           <w:rFonts w:cstheme="minorHAnsi"/>
         </w:rPr>
-        <w:t xml:space="preserve"> go past 1. We wil</w:t>
-      </w:r>
-      <w:bookmarkStart w:id="0" w:name="_GoBack"/>
-      <w:bookmarkEnd w:id="0"/>
-      <w:r>
-        <w:rPr>
-          <w:rFonts w:cstheme="minorHAnsi"/>
-        </w:rPr>
-        <w:t xml:space="preserve">l see how </w:t>
+        <w:t xml:space="preserve"> go past 1. We will see how </w:t>
       </w:r>
       <w:r>
         <w:rPr>
@@ -730,7 +722,42 @@
         <w:rPr>
           <w:rFonts w:cstheme="minorHAnsi"/>
         </w:rPr>
-        <w:t xml:space="preserve"> works and continue to adjust going forward. </w:t>
+        <w:t xml:space="preserve"> works and co</w:t>
+      </w:r>
+      <w:r>
+        <w:rPr>
+          <w:rFonts w:cstheme="minorHAnsi"/>
+        </w:rPr>
+        <w:t xml:space="preserve">ntinue to adjust going forward </w:t>
+      </w:r>
+      <w:hyperlink r:id="rId11" w:history="1">
+        <w:r>
+          <w:rPr>
+            <w:rStyle w:val="Hyperlink"/>
+            <w:rFonts w:cstheme="minorHAnsi"/>
+          </w:rPr>
+          <w:t>[</w:t>
+        </w:r>
+        <w:r>
+          <w:rPr>
+            <w:rStyle w:val="Hyperlink"/>
+            <w:rFonts w:cstheme="minorHAnsi"/>
+          </w:rPr>
+          <w:t>l</w:t>
+        </w:r>
+        <w:r>
+          <w:rPr>
+            <w:rStyle w:val="Hyperlink"/>
+            <w:rFonts w:cstheme="minorHAnsi"/>
+          </w:rPr>
+          <w:t>ink]</w:t>
+        </w:r>
+      </w:hyperlink>
+      <w:r>
+        <w:rPr>
+          <w:rFonts w:cstheme="minorHAnsi"/>
+        </w:rPr>
+        <w:t>.</w:t>
       </w:r>
     </w:p>
     <w:p>
@@ -759,33 +786,46 @@
         <w:rPr>
           <w:rFonts w:cstheme="minorHAnsi"/>
         </w:rPr>
-        <w:t xml:space="preserve">Review the </w:t>
-      </w:r>
-      <w:proofErr w:type="spellStart"/>
-      <w:r>
-        <w:rPr>
-          <w:rFonts w:cstheme="minorHAnsi"/>
-        </w:rPr>
-        <w:t>ModelsAndFiles</w:t>
-      </w:r>
-      <w:proofErr w:type="spellEnd"/>
-      <w:r>
-        <w:rPr>
-          <w:rFonts w:cstheme="minorHAnsi"/>
-        </w:rPr>
-        <w:t xml:space="preserve"> video </w:t>
-      </w:r>
-      <w:r>
-        <w:rPr>
-          <w:rFonts w:cstheme="minorHAnsi"/>
-        </w:rPr>
-        <w:t>[link]</w:t>
+        <w:t xml:space="preserve">Review </w:t>
+      </w:r>
+      <w:r>
+        <w:rPr>
+          <w:rFonts w:cstheme="minorHAnsi"/>
+        </w:rPr>
+        <w:t xml:space="preserve">how </w:t>
+      </w:r>
+      <w:r>
+        <w:rPr>
+          <w:rFonts w:cstheme="minorHAnsi"/>
+        </w:rPr>
+        <w:t xml:space="preserve">Java files </w:t>
+      </w:r>
+      <w:hyperlink r:id="rId12" w:history="1">
+        <w:r>
+          <w:rPr>
+            <w:rStyle w:val="Hyperlink"/>
+            <w:rFonts w:cstheme="minorHAnsi"/>
+          </w:rPr>
+          <w:t>[link]</w:t>
+        </w:r>
+      </w:hyperlink>
+      <w:r>
+        <w:rPr>
+          <w:rFonts w:cstheme="minorHAnsi"/>
+        </w:rPr>
+        <w:t xml:space="preserve"> work</w:t>
       </w:r>
       <w:r>
         <w:rPr>
           <w:rFonts w:cstheme="minorHAnsi"/>
         </w:rPr>
         <w:t>.</w:t>
+      </w:r>
+      <w:r>
+        <w:rPr>
+          <w:rFonts w:cstheme="minorHAnsi"/>
+        </w:rPr>
+        <w:t xml:space="preserve"> This will be a significant topic next week so spend a few minutes looking through some of the methods associated with the Java File class.</w:t>
       </w:r>
       <w:r>
         <w:rPr>
@@ -822,7 +862,15 @@
         <w:rPr>
           <w:rFonts w:cstheme="minorHAnsi"/>
         </w:rPr>
-        <w:t>Mosaic a</w:t>
+        <w:t xml:space="preserve">Mosaic </w:t>
+      </w:r>
+      <w:bookmarkStart w:id="0" w:name="_GoBack"/>
+      <w:bookmarkEnd w:id="0"/>
+      <w:r>
+        <w:rPr>
+          <w:rFonts w:cstheme="minorHAnsi"/>
+        </w:rPr>
+        <w:t>a</w:t>
       </w:r>
       <w:r>
         <w:rPr>

</xml_diff>